<commit_message>
krav spec og usecases
mindre rettelse i krav spec.
mindre rettelse i usecases som er taget fra projektet som Alexander og
undertegnet startet på.
</commit_message>
<xml_diff>
--- a/Projekt dokumenter/Krav spec og projekt besk.docx
+++ b/Projekt dokumenter/Krav spec og projekt besk.docx
@@ -18,7 +18,7 @@
         <w:pStyle w:val="Overskrift1"/>
         <w:numPr>
           <w:ilvl w:val="0"/>
-          <w:numId w:val="1"/>
+          <w:numId w:val="0"/>
         </w:numPr>
         <w:rPr/>
       </w:pPr>
@@ -44,12 +44,10 @@
           <w:t>www.pc-tec.dk</w:t>
         </w:r>
       </w:hyperlink>
-      <w:hyperlink r:id="rId3">
-        <w:r>
-          <w:rPr/>
-          <w:t>.</w:t>
-        </w:r>
-      </w:hyperlink>
+      <w:r>
+        <w:rPr/>
+        <w:t>.</w:t>
+      </w:r>
     </w:p>
     <w:p>
       <w:pPr>
@@ -66,7 +64,7 @@
         <w:pStyle w:val="Overskrift1"/>
         <w:numPr>
           <w:ilvl w:val="0"/>
-          <w:numId w:val="1"/>
+          <w:numId w:val="0"/>
         </w:numPr>
         <w:rPr/>
       </w:pPr>
@@ -90,7 +88,7 @@
         <w:pStyle w:val="Overskrift1"/>
         <w:numPr>
           <w:ilvl w:val="0"/>
-          <w:numId w:val="1"/>
+          <w:numId w:val="0"/>
         </w:numPr>
         <w:rPr/>
       </w:pPr>
@@ -173,7 +171,7 @@
         <w:pStyle w:val="Overskrift1"/>
         <w:numPr>
           <w:ilvl w:val="0"/>
-          <w:numId w:val="1"/>
+          <w:numId w:val="0"/>
         </w:numPr>
         <w:rPr/>
       </w:pPr>
@@ -197,7 +195,7 @@
         <w:pStyle w:val="Overskrift1"/>
         <w:numPr>
           <w:ilvl w:val="0"/>
-          <w:numId w:val="1"/>
+          <w:numId w:val="0"/>
         </w:numPr>
         <w:rPr/>
       </w:pPr>
@@ -224,6 +222,16 @@
       <w:r>
         <w:rPr/>
         <w:t>Selve hjemmesiden skrives i PHP, med en bagved liggende mySQL database.</w:t>
+      </w:r>
+    </w:p>
+    <w:p>
+      <w:pPr>
+        <w:pStyle w:val="Brdtekst"/>
+        <w:rPr/>
+      </w:pPr>
+      <w:r>
+        <w:rPr/>
+        <w:t>Passwords bliver krypteret i formatet sha521, som er en 128 bit's kryptering, som bliver udført i php koden, dvs. koden bliver lageret i databasen som krypteret tekst.</w:t>
       </w:r>
     </w:p>
     <w:p>
@@ -231,7 +239,7 @@
         <w:pStyle w:val="Overskrift1"/>
         <w:numPr>
           <w:ilvl w:val="0"/>
-          <w:numId w:val="1"/>
+          <w:numId w:val="0"/>
         </w:numPr>
         <w:rPr/>
       </w:pPr>
@@ -268,6 +276,7 @@
       <w:pgNumType w:fmt="decimal"/>
       <w:formProt w:val="false"/>
       <w:textDirection w:val="lrTb"/>
+      <w:docGrid w:type="default" w:linePitch="240" w:charSpace="4294961151"/>
     </w:sectPr>
   </w:body>
 </w:document>
@@ -280,6 +289,98 @@
       <w:start w:val="1"/>
       <w:numFmt w:val="decimal"/>
       <w:suff w:val="nothing"/>
+      <w:lvlText w:val="%1"/>
+      <w:lvlJc w:val="left"/>
+      <w:pPr>
+        <w:ind w:left="432" w:hanging="432"/>
+      </w:pPr>
+    </w:lvl>
+    <w:lvl w:ilvl="1">
+      <w:start w:val="1"/>
+      <w:numFmt w:val="decimal"/>
+      <w:suff w:val="nothing"/>
+      <w:lvlText w:val="%2"/>
+      <w:lvlJc w:val="left"/>
+      <w:pPr>
+        <w:ind w:left="576" w:hanging="576"/>
+      </w:pPr>
+    </w:lvl>
+    <w:lvl w:ilvl="2">
+      <w:start w:val="1"/>
+      <w:numFmt w:val="decimal"/>
+      <w:suff w:val="nothing"/>
+      <w:lvlText w:val="%3"/>
+      <w:lvlJc w:val="left"/>
+      <w:pPr>
+        <w:ind w:left="720" w:hanging="720"/>
+      </w:pPr>
+    </w:lvl>
+    <w:lvl w:ilvl="3">
+      <w:start w:val="1"/>
+      <w:numFmt w:val="decimal"/>
+      <w:suff w:val="nothing"/>
+      <w:lvlText w:val="%4"/>
+      <w:lvlJc w:val="left"/>
+      <w:pPr>
+        <w:ind w:left="864" w:hanging="864"/>
+      </w:pPr>
+    </w:lvl>
+    <w:lvl w:ilvl="4">
+      <w:start w:val="1"/>
+      <w:numFmt w:val="decimal"/>
+      <w:suff w:val="nothing"/>
+      <w:lvlText w:val="%5"/>
+      <w:lvlJc w:val="left"/>
+      <w:pPr>
+        <w:ind w:left="1008" w:hanging="1008"/>
+      </w:pPr>
+    </w:lvl>
+    <w:lvl w:ilvl="5">
+      <w:start w:val="1"/>
+      <w:numFmt w:val="decimal"/>
+      <w:suff w:val="nothing"/>
+      <w:lvlText w:val="%6"/>
+      <w:lvlJc w:val="left"/>
+      <w:pPr>
+        <w:ind w:left="1152" w:hanging="1152"/>
+      </w:pPr>
+    </w:lvl>
+    <w:lvl w:ilvl="6">
+      <w:start w:val="1"/>
+      <w:numFmt w:val="decimal"/>
+      <w:suff w:val="nothing"/>
+      <w:lvlText w:val="%7"/>
+      <w:lvlJc w:val="left"/>
+      <w:pPr>
+        <w:ind w:left="1296" w:hanging="1296"/>
+      </w:pPr>
+    </w:lvl>
+    <w:lvl w:ilvl="7">
+      <w:start w:val="1"/>
+      <w:numFmt w:val="decimal"/>
+      <w:suff w:val="nothing"/>
+      <w:lvlText w:val="%8"/>
+      <w:lvlJc w:val="left"/>
+      <w:pPr>
+        <w:ind w:left="1440" w:hanging="1440"/>
+      </w:pPr>
+    </w:lvl>
+    <w:lvl w:ilvl="8">
+      <w:start w:val="1"/>
+      <w:numFmt w:val="decimal"/>
+      <w:suff w:val="nothing"/>
+      <w:lvlText w:val="%9"/>
+      <w:lvlJc w:val="left"/>
+      <w:pPr>
+        <w:ind w:left="1584" w:hanging="1584"/>
+      </w:pPr>
+    </w:lvl>
+  </w:abstractNum>
+  <w:abstractNum w:abstractNumId="2">
+    <w:lvl w:ilvl="0">
+      <w:start w:val="1"/>
+      <w:numFmt w:val="decimal"/>
+      <w:suff w:val="nothing"/>
       <w:lvlText w:val=""/>
       <w:lvlJc w:val="left"/>
       <w:pPr>
@@ -396,6 +497,9 @@
   </w:abstractNum>
   <w:num w:numId="1">
     <w:abstractNumId w:val="1"/>
+  </w:num>
+  <w:num w:numId="2">
+    <w:abstractNumId w:val="2"/>
   </w:num>
 </w:numbering>
 </file>
@@ -406,7 +510,6 @@
     <w:rPrDefault>
       <w:rPr>
         <w:rFonts w:ascii="Liberation Serif" w:hAnsi="Liberation Serif" w:eastAsia="SimSun" w:cs="Mangal"/>
-        <w:sz w:val="24"/>
         <w:szCs w:val="24"/>
         <w:lang w:val="da-DK" w:eastAsia="zh-CN" w:bidi="hi-IN"/>
       </w:rPr>
@@ -421,10 +524,12 @@
     <w:pPr>
       <w:widowControl w:val="false"/>
       <w:suppressAutoHyphens w:val="true"/>
+      <w:bidi w:val="0"/>
+      <w:jc w:val="left"/>
     </w:pPr>
     <w:rPr>
       <w:rFonts w:ascii="Liberation Serif" w:hAnsi="Liberation Serif" w:eastAsia="SimSun" w:cs="Mangal"/>
-      <w:color w:val="auto"/>
+      <w:color w:val="00000A"/>
       <w:sz w:val="24"/>
       <w:szCs w:val="24"/>
       <w:lang w:val="da-DK" w:eastAsia="zh-CN" w:bidi="hi-IN"/>
@@ -433,14 +538,8 @@
   <w:style w:type="paragraph" w:styleId="Overskrift1">
     <w:name w:val="Overskrift 1"/>
     <w:basedOn w:val="Overskrift"/>
-    <w:next w:val="Brdtekst"/>
-    <w:pPr>
-      <w:numPr>
-        <w:ilvl w:val="0"/>
-        <w:numId w:val="1"/>
-      </w:numPr>
+    <w:pPr>
       <w:spacing w:before="240" w:after="120"/>
-      <w:outlineLvl w:val="0"/>
       <w:outlineLvl w:val="0"/>
     </w:pPr>
     <w:rPr>
@@ -453,14 +552,8 @@
   <w:style w:type="paragraph" w:styleId="Overskrift2">
     <w:name w:val="Overskrift 2"/>
     <w:basedOn w:val="Overskrift"/>
-    <w:next w:val="Brdtekst"/>
-    <w:pPr>
-      <w:numPr>
-        <w:ilvl w:val="1"/>
-        <w:numId w:val="1"/>
-      </w:numPr>
+    <w:pPr>
       <w:spacing w:before="200" w:after="120"/>
-      <w:outlineLvl w:val="1"/>
       <w:outlineLvl w:val="1"/>
     </w:pPr>
     <w:rPr>
@@ -473,14 +566,8 @@
   <w:style w:type="paragraph" w:styleId="Overskrift3">
     <w:name w:val="Overskrift 3"/>
     <w:basedOn w:val="Overskrift"/>
-    <w:next w:val="Brdtekst"/>
-    <w:pPr>
-      <w:numPr>
-        <w:ilvl w:val="2"/>
-        <w:numId w:val="1"/>
-      </w:numPr>
+    <w:pPr>
       <w:spacing w:before="140" w:after="120"/>
-      <w:outlineLvl w:val="2"/>
       <w:outlineLvl w:val="2"/>
     </w:pPr>
     <w:rPr>
@@ -568,7 +655,6 @@
   <w:style w:type="paragraph" w:styleId="Titel">
     <w:name w:val="Titel"/>
     <w:basedOn w:val="Overskrift"/>
-    <w:next w:val="Brdtekst"/>
     <w:pPr>
       <w:jc w:val="center"/>
     </w:pPr>
@@ -582,7 +668,6 @@
   <w:style w:type="paragraph" w:styleId="Undertitel">
     <w:name w:val="Undertitel"/>
     <w:basedOn w:val="Overskrift"/>
-    <w:next w:val="Brdtekst"/>
     <w:pPr>
       <w:spacing w:before="60" w:after="120"/>
       <w:jc w:val="center"/>

</xml_diff>

<commit_message>
Revert "krav spec og usecases"
This reverts commit 2a41a4bbb4bcabe752f2fec6b65a225b348e69a6.
</commit_message>
<xml_diff>
--- a/Projekt dokumenter/Krav spec og projekt besk.docx
+++ b/Projekt dokumenter/Krav spec og projekt besk.docx
@@ -18,7 +18,7 @@
         <w:pStyle w:val="Overskrift1"/>
         <w:numPr>
           <w:ilvl w:val="0"/>
-          <w:numId w:val="0"/>
+          <w:numId w:val="1"/>
         </w:numPr>
         <w:rPr/>
       </w:pPr>
@@ -44,10 +44,12 @@
           <w:t>www.pc-tec.dk</w:t>
         </w:r>
       </w:hyperlink>
-      <w:r>
-        <w:rPr/>
-        <w:t>.</w:t>
-      </w:r>
+      <w:hyperlink r:id="rId3">
+        <w:r>
+          <w:rPr/>
+          <w:t>.</w:t>
+        </w:r>
+      </w:hyperlink>
     </w:p>
     <w:p>
       <w:pPr>
@@ -64,7 +66,7 @@
         <w:pStyle w:val="Overskrift1"/>
         <w:numPr>
           <w:ilvl w:val="0"/>
-          <w:numId w:val="0"/>
+          <w:numId w:val="1"/>
         </w:numPr>
         <w:rPr/>
       </w:pPr>
@@ -88,7 +90,7 @@
         <w:pStyle w:val="Overskrift1"/>
         <w:numPr>
           <w:ilvl w:val="0"/>
-          <w:numId w:val="0"/>
+          <w:numId w:val="1"/>
         </w:numPr>
         <w:rPr/>
       </w:pPr>
@@ -171,7 +173,7 @@
         <w:pStyle w:val="Overskrift1"/>
         <w:numPr>
           <w:ilvl w:val="0"/>
-          <w:numId w:val="0"/>
+          <w:numId w:val="1"/>
         </w:numPr>
         <w:rPr/>
       </w:pPr>
@@ -195,7 +197,7 @@
         <w:pStyle w:val="Overskrift1"/>
         <w:numPr>
           <w:ilvl w:val="0"/>
-          <w:numId w:val="0"/>
+          <w:numId w:val="1"/>
         </w:numPr>
         <w:rPr/>
       </w:pPr>
@@ -222,16 +224,6 @@
       <w:r>
         <w:rPr/>
         <w:t>Selve hjemmesiden skrives i PHP, med en bagved liggende mySQL database.</w:t>
-      </w:r>
-    </w:p>
-    <w:p>
-      <w:pPr>
-        <w:pStyle w:val="Brdtekst"/>
-        <w:rPr/>
-      </w:pPr>
-      <w:r>
-        <w:rPr/>
-        <w:t>Passwords bliver krypteret i formatet sha521, som er en 128 bit's kryptering, som bliver udført i php koden, dvs. koden bliver lageret i databasen som krypteret tekst.</w:t>
       </w:r>
     </w:p>
     <w:p>
@@ -239,7 +231,7 @@
         <w:pStyle w:val="Overskrift1"/>
         <w:numPr>
           <w:ilvl w:val="0"/>
-          <w:numId w:val="0"/>
+          <w:numId w:val="1"/>
         </w:numPr>
         <w:rPr/>
       </w:pPr>
@@ -276,7 +268,6 @@
       <w:pgNumType w:fmt="decimal"/>
       <w:formProt w:val="false"/>
       <w:textDirection w:val="lrTb"/>
-      <w:docGrid w:type="default" w:linePitch="240" w:charSpace="4294961151"/>
     </w:sectPr>
   </w:body>
 </w:document>
@@ -289,98 +280,6 @@
       <w:start w:val="1"/>
       <w:numFmt w:val="decimal"/>
       <w:suff w:val="nothing"/>
-      <w:lvlText w:val="%1"/>
-      <w:lvlJc w:val="left"/>
-      <w:pPr>
-        <w:ind w:left="432" w:hanging="432"/>
-      </w:pPr>
-    </w:lvl>
-    <w:lvl w:ilvl="1">
-      <w:start w:val="1"/>
-      <w:numFmt w:val="decimal"/>
-      <w:suff w:val="nothing"/>
-      <w:lvlText w:val="%2"/>
-      <w:lvlJc w:val="left"/>
-      <w:pPr>
-        <w:ind w:left="576" w:hanging="576"/>
-      </w:pPr>
-    </w:lvl>
-    <w:lvl w:ilvl="2">
-      <w:start w:val="1"/>
-      <w:numFmt w:val="decimal"/>
-      <w:suff w:val="nothing"/>
-      <w:lvlText w:val="%3"/>
-      <w:lvlJc w:val="left"/>
-      <w:pPr>
-        <w:ind w:left="720" w:hanging="720"/>
-      </w:pPr>
-    </w:lvl>
-    <w:lvl w:ilvl="3">
-      <w:start w:val="1"/>
-      <w:numFmt w:val="decimal"/>
-      <w:suff w:val="nothing"/>
-      <w:lvlText w:val="%4"/>
-      <w:lvlJc w:val="left"/>
-      <w:pPr>
-        <w:ind w:left="864" w:hanging="864"/>
-      </w:pPr>
-    </w:lvl>
-    <w:lvl w:ilvl="4">
-      <w:start w:val="1"/>
-      <w:numFmt w:val="decimal"/>
-      <w:suff w:val="nothing"/>
-      <w:lvlText w:val="%5"/>
-      <w:lvlJc w:val="left"/>
-      <w:pPr>
-        <w:ind w:left="1008" w:hanging="1008"/>
-      </w:pPr>
-    </w:lvl>
-    <w:lvl w:ilvl="5">
-      <w:start w:val="1"/>
-      <w:numFmt w:val="decimal"/>
-      <w:suff w:val="nothing"/>
-      <w:lvlText w:val="%6"/>
-      <w:lvlJc w:val="left"/>
-      <w:pPr>
-        <w:ind w:left="1152" w:hanging="1152"/>
-      </w:pPr>
-    </w:lvl>
-    <w:lvl w:ilvl="6">
-      <w:start w:val="1"/>
-      <w:numFmt w:val="decimal"/>
-      <w:suff w:val="nothing"/>
-      <w:lvlText w:val="%7"/>
-      <w:lvlJc w:val="left"/>
-      <w:pPr>
-        <w:ind w:left="1296" w:hanging="1296"/>
-      </w:pPr>
-    </w:lvl>
-    <w:lvl w:ilvl="7">
-      <w:start w:val="1"/>
-      <w:numFmt w:val="decimal"/>
-      <w:suff w:val="nothing"/>
-      <w:lvlText w:val="%8"/>
-      <w:lvlJc w:val="left"/>
-      <w:pPr>
-        <w:ind w:left="1440" w:hanging="1440"/>
-      </w:pPr>
-    </w:lvl>
-    <w:lvl w:ilvl="8">
-      <w:start w:val="1"/>
-      <w:numFmt w:val="decimal"/>
-      <w:suff w:val="nothing"/>
-      <w:lvlText w:val="%9"/>
-      <w:lvlJc w:val="left"/>
-      <w:pPr>
-        <w:ind w:left="1584" w:hanging="1584"/>
-      </w:pPr>
-    </w:lvl>
-  </w:abstractNum>
-  <w:abstractNum w:abstractNumId="2">
-    <w:lvl w:ilvl="0">
-      <w:start w:val="1"/>
-      <w:numFmt w:val="decimal"/>
-      <w:suff w:val="nothing"/>
       <w:lvlText w:val=""/>
       <w:lvlJc w:val="left"/>
       <w:pPr>
@@ -497,9 +396,6 @@
   </w:abstractNum>
   <w:num w:numId="1">
     <w:abstractNumId w:val="1"/>
-  </w:num>
-  <w:num w:numId="2">
-    <w:abstractNumId w:val="2"/>
   </w:num>
 </w:numbering>
 </file>
@@ -510,6 +406,7 @@
     <w:rPrDefault>
       <w:rPr>
         <w:rFonts w:ascii="Liberation Serif" w:hAnsi="Liberation Serif" w:eastAsia="SimSun" w:cs="Mangal"/>
+        <w:sz w:val="24"/>
         <w:szCs w:val="24"/>
         <w:lang w:val="da-DK" w:eastAsia="zh-CN" w:bidi="hi-IN"/>
       </w:rPr>
@@ -524,12 +421,10 @@
     <w:pPr>
       <w:widowControl w:val="false"/>
       <w:suppressAutoHyphens w:val="true"/>
-      <w:bidi w:val="0"/>
-      <w:jc w:val="left"/>
     </w:pPr>
     <w:rPr>
       <w:rFonts w:ascii="Liberation Serif" w:hAnsi="Liberation Serif" w:eastAsia="SimSun" w:cs="Mangal"/>
-      <w:color w:val="00000A"/>
+      <w:color w:val="auto"/>
       <w:sz w:val="24"/>
       <w:szCs w:val="24"/>
       <w:lang w:val="da-DK" w:eastAsia="zh-CN" w:bidi="hi-IN"/>
@@ -538,8 +433,14 @@
   <w:style w:type="paragraph" w:styleId="Overskrift1">
     <w:name w:val="Overskrift 1"/>
     <w:basedOn w:val="Overskrift"/>
-    <w:pPr>
+    <w:next w:val="Brdtekst"/>
+    <w:pPr>
+      <w:numPr>
+        <w:ilvl w:val="0"/>
+        <w:numId w:val="1"/>
+      </w:numPr>
       <w:spacing w:before="240" w:after="120"/>
+      <w:outlineLvl w:val="0"/>
       <w:outlineLvl w:val="0"/>
     </w:pPr>
     <w:rPr>
@@ -552,8 +453,14 @@
   <w:style w:type="paragraph" w:styleId="Overskrift2">
     <w:name w:val="Overskrift 2"/>
     <w:basedOn w:val="Overskrift"/>
-    <w:pPr>
+    <w:next w:val="Brdtekst"/>
+    <w:pPr>
+      <w:numPr>
+        <w:ilvl w:val="1"/>
+        <w:numId w:val="1"/>
+      </w:numPr>
       <w:spacing w:before="200" w:after="120"/>
+      <w:outlineLvl w:val="1"/>
       <w:outlineLvl w:val="1"/>
     </w:pPr>
     <w:rPr>
@@ -566,8 +473,14 @@
   <w:style w:type="paragraph" w:styleId="Overskrift3">
     <w:name w:val="Overskrift 3"/>
     <w:basedOn w:val="Overskrift"/>
-    <w:pPr>
+    <w:next w:val="Brdtekst"/>
+    <w:pPr>
+      <w:numPr>
+        <w:ilvl w:val="2"/>
+        <w:numId w:val="1"/>
+      </w:numPr>
       <w:spacing w:before="140" w:after="120"/>
+      <w:outlineLvl w:val="2"/>
       <w:outlineLvl w:val="2"/>
     </w:pPr>
     <w:rPr>
@@ -655,6 +568,7 @@
   <w:style w:type="paragraph" w:styleId="Titel">
     <w:name w:val="Titel"/>
     <w:basedOn w:val="Overskrift"/>
+    <w:next w:val="Brdtekst"/>
     <w:pPr>
       <w:jc w:val="center"/>
     </w:pPr>
@@ -668,6 +582,7 @@
   <w:style w:type="paragraph" w:styleId="Undertitel">
     <w:name w:val="Undertitel"/>
     <w:basedOn w:val="Overskrift"/>
+    <w:next w:val="Brdtekst"/>
     <w:pPr>
       <w:spacing w:before="60" w:after="120"/>
       <w:jc w:val="center"/>

</xml_diff>